<commit_message>
Add Header to html
</commit_message>
<xml_diff>
--- a/Consignes/Dynamiser-vos-sites-web-avec-Javascript_modeledecopie-v2.docx.docx
+++ b/Consignes/Dynamiser-vos-sites-web-avec-Javascript_modeledecopie-v2.docx.docx
@@ -1,6 +1,6 @@
 
 <file path=word/document.xml><?xml version="1.0" encoding="utf-8"?>
-<w:document xmlns:wpc="http://schemas.microsoft.com/office/word/2010/wordprocessingCanvas" xmlns:cx="http://schemas.microsoft.com/office/drawing/2014/chartex" xmlns:cx1="http://schemas.microsoft.com/office/drawing/2015/9/8/chartex" xmlns:mc="http://schemas.openxmlformats.org/markup-compatibility/2006" xmlns:o="urn:schemas-microsoft-com:office:office" xmlns:r="http://schemas.openxmlformats.org/officeDocument/2006/relationships" xmlns:m="http://schemas.openxmlformats.org/officeDocument/2006/math" xmlns:v="urn:schemas-microsoft-com:vml" xmlns:wp14="http://schemas.microsoft.com/office/word/2010/wordprocessingDrawing" xmlns:wp="http://schemas.openxmlformats.org/drawingml/2006/wordprocessingDrawing" xmlns:w10="urn:schemas-microsoft-com:office:word" xmlns:w="http://schemas.openxmlformats.org/wordprocessingml/2006/main" xmlns:w14="http://schemas.microsoft.com/office/word/2010/wordml" xmlns:w15="http://schemas.microsoft.com/office/word/2012/wordml" xmlns:w16se="http://schemas.microsoft.com/office/word/2015/wordml/symex" xmlns:wpg="http://schemas.microsoft.com/office/word/2010/wordprocessingGroup" xmlns:wpi="http://schemas.microsoft.com/office/word/2010/wordprocessingInk" xmlns:wne="http://schemas.microsoft.com/office/word/2006/wordml" xmlns:wps="http://schemas.microsoft.com/office/word/2010/wordprocessingShape" mc:Ignorable="w14 w15 w16se wp14">
+<w:document xmlns:wpc="http://schemas.microsoft.com/office/word/2010/wordprocessingCanvas" xmlns:cx="http://schemas.microsoft.com/office/drawing/2014/chartex" xmlns:cx1="http://schemas.microsoft.com/office/drawing/2015/9/8/chartex" xmlns:cx2="http://schemas.microsoft.com/office/drawing/2015/10/21/chartex" xmlns:cx3="http://schemas.microsoft.com/office/drawing/2016/5/9/chartex" xmlns:cx4="http://schemas.microsoft.com/office/drawing/2016/5/10/chartex" xmlns:cx5="http://schemas.microsoft.com/office/drawing/2016/5/11/chartex" xmlns:cx6="http://schemas.microsoft.com/office/drawing/2016/5/12/chartex" xmlns:cx7="http://schemas.microsoft.com/office/drawing/2016/5/13/chartex" xmlns:cx8="http://schemas.microsoft.com/office/drawing/2016/5/14/chartex" xmlns:mc="http://schemas.openxmlformats.org/markup-compatibility/2006" xmlns:aink="http://schemas.microsoft.com/office/drawing/2016/ink" xmlns:am3d="http://schemas.microsoft.com/office/drawing/2017/model3d" xmlns:o="urn:schemas-microsoft-com:office:office" xmlns:oel="http://schemas.microsoft.com/office/2019/extlst" xmlns:r="http://schemas.openxmlformats.org/officeDocument/2006/relationships" xmlns:m="http://schemas.openxmlformats.org/officeDocument/2006/math" xmlns:v="urn:schemas-microsoft-com:vml" xmlns:wp14="http://schemas.microsoft.com/office/word/2010/wordprocessingDrawing" xmlns:wp="http://schemas.openxmlformats.org/drawingml/2006/wordprocessingDrawing" xmlns:w10="urn:schemas-microsoft-com:office:word" xmlns:w="http://schemas.openxmlformats.org/wordprocessingml/2006/main" xmlns:w14="http://schemas.microsoft.com/office/word/2010/wordml" xmlns:w15="http://schemas.microsoft.com/office/word/2012/wordml" xmlns:w16cex="http://schemas.microsoft.com/office/word/2018/wordml/cex" xmlns:w16cid="http://schemas.microsoft.com/office/word/2016/wordml/cid" xmlns:w16="http://schemas.microsoft.com/office/word/2018/wordml" xmlns:w16du="http://schemas.microsoft.com/office/word/2023/wordml/word16du" xmlns:w16sdtdh="http://schemas.microsoft.com/office/word/2020/wordml/sdtdatahash" xmlns:w16se="http://schemas.microsoft.com/office/word/2015/wordml/symex" xmlns:wpg="http://schemas.microsoft.com/office/word/2010/wordprocessingGroup" xmlns:wpi="http://schemas.microsoft.com/office/word/2010/wordprocessingInk" xmlns:wne="http://schemas.microsoft.com/office/word/2006/wordml" xmlns:wps="http://schemas.microsoft.com/office/word/2010/wordprocessingShape" mc:Ignorable="w14 w15 w16se w16cid w16 w16cex w16sdtdh wp14">
   <w:body>
     <w:p>
       <w:pPr>
@@ -176,7 +176,6 @@
                               </w:rPr>
                               <w:tab/>
                             </w:r>
-                            <w:proofErr w:type="gramStart"/>
                             <w:r>
                               <w:rPr>
                                 <w:rFonts w:ascii="Arial" w:eastAsia="Arial" w:hAnsi="Arial" w:cs="Arial"/>
@@ -188,11 +187,7 @@
                               <w:t xml:space="preserve">  </w:t>
                             </w:r>
                             <w:r>
-                              <w:t>Modèle</w:t>
-                            </w:r>
-                            <w:proofErr w:type="gramEnd"/>
-                            <w:r>
-                              <w:t xml:space="preserve"> de copie</w:t>
+                              <w:t>Modèle de copie</w:t>
                             </w:r>
                             <w:r>
                               <w:t xml:space="preserve"> :  </w:t>
@@ -210,19 +205,8 @@
                                 <w:sz w:val="40"/>
                                 <w:szCs w:val="40"/>
                               </w:rPr>
-                              <w:t xml:space="preserve">Dynamiser vos sites web avec </w:t>
+                              <w:t>Dynamiser vos sites web avec Javascript</w:t>
                             </w:r>
-                            <w:proofErr w:type="spellStart"/>
-                            <w:r>
-                              <w:rPr>
-                                <w:b/>
-                                <w:color w:val="173D6D"/>
-                                <w:sz w:val="40"/>
-                                <w:szCs w:val="40"/>
-                              </w:rPr>
-                              <w:t>Javascript</w:t>
-                            </w:r>
-                            <w:proofErr w:type="spellEnd"/>
                           </w:p>
                         </w:txbxContent>
                       </wps:txbx>
@@ -526,7 +510,7 @@
           <w:sz w:val="28"/>
           <w:szCs w:val="28"/>
         </w:rPr>
-        <w:t>……</w:t>
+        <w:t>Mickaël</w:t>
       </w:r>
     </w:p>
     <w:p>
@@ -560,7 +544,7 @@
           <w:sz w:val="28"/>
           <w:szCs w:val="28"/>
         </w:rPr>
-        <w:t>……</w:t>
+        <w:t>DESCLAUX-ARRAMOND</w:t>
       </w:r>
     </w:p>
     <w:p>
@@ -649,7 +633,14 @@
           <w:sz w:val="21"/>
           <w:szCs w:val="21"/>
         </w:rPr>
-        <w:t>Nom du projet : ……….</w:t>
+        <w:t>Nom du projet :</w:t>
+      </w:r>
+      <w:r>
+        <w:rPr>
+          <w:sz w:val="21"/>
+          <w:szCs w:val="21"/>
+        </w:rPr>
+        <w:t xml:space="preserve"> Évaluation d'entrainement – Dynamiser vos sites web avec JavaScript </w:t>
       </w:r>
     </w:p>
     <w:p>
@@ -688,7 +679,14 @@
           <w:sz w:val="21"/>
           <w:szCs w:val="21"/>
         </w:rPr>
-        <w:t xml:space="preserve"> du projet : ……………</w:t>
+        <w:t xml:space="preserve"> du projet : </w:t>
+      </w:r>
+      <w:r>
+        <w:rPr>
+          <w:sz w:val="21"/>
+          <w:szCs w:val="21"/>
+        </w:rPr>
+        <w:t>https://github.com/Mickael-Desclaux/Evaluation-JavaScript</w:t>
       </w:r>
     </w:p>
     <w:p>
@@ -718,7 +716,14 @@
           <w:sz w:val="21"/>
           <w:szCs w:val="21"/>
         </w:rPr>
-        <w:t>URL du site (si vous avez mis votre projet en ligne) : ……….</w:t>
+        <w:t xml:space="preserve">URL du site (si vous avez mis votre projet en ligne) : </w:t>
+      </w:r>
+      <w:r>
+        <w:rPr>
+          <w:sz w:val="21"/>
+          <w:szCs w:val="21"/>
+        </w:rPr>
+        <w:t>https://endearing-fairy-62e1b6.netlify.app/</w:t>
       </w:r>
     </w:p>
     <w:p>
@@ -809,7 +814,7 @@
               </wp:anchor>
             </w:drawing>
           </mc:Choice>
-          <mc:Fallback xmlns:cx2="http://schemas.microsoft.com/office/drawing/2015/10/21/chartex" xmlns:cx3="http://schemas.microsoft.com/office/drawing/2016/5/9/chartex" xmlns:cx4="http://schemas.microsoft.com/office/drawing/2016/5/10/chartex" xmlns:cx5="http://schemas.microsoft.com/office/drawing/2016/5/11/chartex" xmlns:cx6="http://schemas.microsoft.com/office/drawing/2016/5/12/chartex" xmlns:cx7="http://schemas.microsoft.com/office/drawing/2016/5/13/chartex" xmlns:cx8="http://schemas.microsoft.com/office/drawing/2016/5/14/chartex" xmlns:aink="http://schemas.microsoft.com/office/drawing/2016/ink" xmlns:am3d="http://schemas.microsoft.com/office/drawing/2017/model3d" xmlns:w16cex="http://schemas.microsoft.com/office/word/2018/wordml/cex" xmlns:w16cid="http://schemas.microsoft.com/office/word/2016/wordml/cid" xmlns:w16="http://schemas.microsoft.com/office/word/2018/wordml">
+          <mc:Fallback>
             <w:pict>
               <v:rect w14:anchorId="1CB1376F" id="Rectangle 1" o:spid="_x0000_s1027" style="position:absolute;left:0;text-align:left;margin-left:0;margin-top:18.4pt;width:404.2pt;height:33.85pt;z-index:251660288;visibility:visible;mso-wrap-style:square;mso-height-percent:0;mso-wrap-distance-left:0;mso-wrap-distance-top:0;mso-wrap-distance-right:0;mso-wrap-distance-bottom:0;mso-position-horizontal:left;mso-position-horizontal-relative:page;mso-position-vertical:absolute;mso-position-vertical-relative:text;mso-height-percent:0;mso-height-relative:margin;v-text-anchor:middle" o:gfxdata="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" fillcolor="#d8d8d8" stroked="f">
                 <v:textbox inset="2.53958mm,2.53958mm,2.53958mm,2.53958mm">
@@ -952,25 +957,7 @@
           <w:sz w:val="21"/>
           <w:szCs w:val="21"/>
         </w:rPr>
-        <w:t xml:space="preserve">Utiliser un langage professionnel. </w:t>
-      </w:r>
-      <w:proofErr w:type="gramStart"/>
-      <w:r>
-        <w:rPr>
-          <w:color w:val="000000"/>
-          <w:sz w:val="21"/>
-          <w:szCs w:val="21"/>
-        </w:rPr>
-        <w:t>Employez le</w:t>
-      </w:r>
-      <w:proofErr w:type="gramEnd"/>
-      <w:r>
-        <w:rPr>
-          <w:color w:val="000000"/>
-          <w:sz w:val="21"/>
-          <w:szCs w:val="21"/>
-        </w:rPr>
-        <w:t xml:space="preserve"> « je », car vous parlez en votre nom. Vous pouvez écrire au temps présent.</w:t>
+        <w:t>Utiliser un langage professionnel. Employez le « je », car vous parlez en votre nom. Vous pouvez écrire au temps présent.</w:t>
       </w:r>
     </w:p>
     <w:p>
@@ -1004,6 +991,32 @@
           <w:szCs w:val="21"/>
         </w:rPr>
       </w:pPr>
+      <w:r>
+        <w:rPr>
+          <w:color w:val="000000"/>
+          <w:sz w:val="21"/>
+          <w:szCs w:val="21"/>
+        </w:rPr>
+        <w:t xml:space="preserve">Je commence mon projet en écrivant le code HTML du site, en ajoutant les classes Bootstrap pour obtenir un </w:t>
+      </w:r>
+      <w:proofErr w:type="spellStart"/>
+      <w:r>
+        <w:rPr>
+          <w:color w:val="000000"/>
+          <w:sz w:val="21"/>
+          <w:szCs w:val="21"/>
+        </w:rPr>
+        <w:t>layout</w:t>
+      </w:r>
+      <w:proofErr w:type="spellEnd"/>
+      <w:r>
+        <w:rPr>
+          <w:color w:val="000000"/>
+          <w:sz w:val="21"/>
+          <w:szCs w:val="21"/>
+        </w:rPr>
+        <w:t xml:space="preserve"> assez similaire avec l'image donnée dans la consigne. L'utilisation de Bootstrap me permet de rendre le site responsive, afin que tous les éléments s'affichent correctement, peu importe le type d'écran.</w:t>
+      </w:r>
     </w:p>
     <w:p>
       <w:pPr>
@@ -1020,6 +1033,22 @@
           <w:szCs w:val="21"/>
         </w:rPr>
       </w:pPr>
+      <w:r>
+        <w:rPr>
+          <w:color w:val="000000"/>
+          <w:sz w:val="21"/>
+          <w:szCs w:val="21"/>
+        </w:rPr>
+        <w:t>J'ajoute les différents boutons qui seront cliquables plus tard grâce au JavaScript</w:t>
+      </w:r>
+      <w:r>
+        <w:rPr>
+          <w:color w:val="000000"/>
+          <w:sz w:val="21"/>
+          <w:szCs w:val="21"/>
+        </w:rPr>
+        <w:t>, ainsi que les différents textes et score concernant les deux joueurs. J'ajoute aussi un bandeau en haut de page afin d'afficher le nom du jeu. J'utilise les classes Bootstrap pour donner un style similaire à mes boutons et à l'affichage des scores.</w:t>
+      </w:r>
     </w:p>
     <w:p>
       <w:pPr>
@@ -1052,6 +1081,23 @@
           <w:szCs w:val="21"/>
         </w:rPr>
       </w:pPr>
+      <w:r>
+        <w:rPr>
+          <w:color w:val="000000"/>
+          <w:sz w:val="21"/>
+          <w:szCs w:val="21"/>
+        </w:rPr>
+        <w:lastRenderedPageBreak/>
+        <w:t>Je commence ensuite l'écriture de mon code JavaScript. Dans un premier temps, je récupère tous les éléments HTML qui seront modifiés par les fonctions du jeu, et je les stockent dans des variables.</w:t>
+      </w:r>
+      <w:r>
+        <w:rPr>
+          <w:color w:val="000000"/>
+          <w:sz w:val="21"/>
+          <w:szCs w:val="21"/>
+        </w:rPr>
+        <w:t xml:space="preserve"> Cela me permettra de modifier le code HTML suivant les actions réalisées dans le jeu.</w:t>
+      </w:r>
     </w:p>
     <w:p>
       <w:pPr>
@@ -1072,6 +1118,418 @@
     <w:p>
       <w:pPr>
         <w:pBdr>
+          <w:top w:val="single" w:sz="4" w:space="1" w:color="auto"/>
+          <w:left w:val="single" w:sz="4" w:space="1" w:color="auto"/>
+          <w:bottom w:val="single" w:sz="4" w:space="1" w:color="auto"/>
+          <w:right w:val="single" w:sz="4" w:space="1" w:color="auto"/>
+          <w:between w:val="nil"/>
+        </w:pBdr>
+        <w:rPr>
+          <w:color w:val="000000"/>
+          <w:sz w:val="21"/>
+          <w:szCs w:val="21"/>
+        </w:rPr>
+      </w:pPr>
+      <w:r>
+        <w:rPr>
+          <w:color w:val="000000"/>
+          <w:sz w:val="21"/>
+          <w:szCs w:val="21"/>
+        </w:rPr>
+        <w:t>Je crée dans un premier temps la fonctionnalité du bouton "New Game". Ce bouton doit réinitialiser le score des deux joueurs et définir quel joueur doit commencer. Pour cela, je crée une fonction "</w:t>
+      </w:r>
+      <w:proofErr w:type="spellStart"/>
+      <w:r>
+        <w:rPr>
+          <w:color w:val="000000"/>
+          <w:sz w:val="21"/>
+          <w:szCs w:val="21"/>
+        </w:rPr>
+        <w:t>resetStats</w:t>
+      </w:r>
+      <w:proofErr w:type="spellEnd"/>
+      <w:r>
+        <w:rPr>
+          <w:color w:val="000000"/>
+          <w:sz w:val="21"/>
+          <w:szCs w:val="21"/>
+        </w:rPr>
+        <w:t>" qui remet les 4 compteurs (</w:t>
+      </w:r>
+      <w:proofErr w:type="spellStart"/>
+      <w:r>
+        <w:rPr>
+          <w:color w:val="000000"/>
+          <w:sz w:val="21"/>
+          <w:szCs w:val="21"/>
+        </w:rPr>
+        <w:t>current</w:t>
+      </w:r>
+      <w:proofErr w:type="spellEnd"/>
+      <w:r>
+        <w:rPr>
+          <w:color w:val="000000"/>
+          <w:sz w:val="21"/>
+          <w:szCs w:val="21"/>
+        </w:rPr>
+        <w:t xml:space="preserve"> et global des deux joueurs) à 0, et que j'appelle dans ma fonction "New Game".</w:t>
+      </w:r>
+      <w:r>
+        <w:rPr>
+          <w:color w:val="000000"/>
+          <w:sz w:val="21"/>
+          <w:szCs w:val="21"/>
+        </w:rPr>
+        <w:t xml:space="preserve"> En dehors de ma fonction, j'initialise une variable "</w:t>
+      </w:r>
+      <w:proofErr w:type="spellStart"/>
+      <w:r>
+        <w:rPr>
+          <w:color w:val="000000"/>
+          <w:sz w:val="21"/>
+          <w:szCs w:val="21"/>
+        </w:rPr>
+        <w:t>player</w:t>
+      </w:r>
+      <w:proofErr w:type="spellEnd"/>
+      <w:r>
+        <w:rPr>
+          <w:color w:val="000000"/>
+          <w:sz w:val="21"/>
+          <w:szCs w:val="21"/>
+        </w:rPr>
+        <w:t>" qui permettra de définir quel joueur doit lancer le dé. Je défini dans ma fonction que la variable "</w:t>
+      </w:r>
+      <w:proofErr w:type="spellStart"/>
+      <w:r>
+        <w:rPr>
+          <w:color w:val="000000"/>
+          <w:sz w:val="21"/>
+          <w:szCs w:val="21"/>
+        </w:rPr>
+        <w:t>player</w:t>
+      </w:r>
+      <w:proofErr w:type="spellEnd"/>
+      <w:r>
+        <w:rPr>
+          <w:color w:val="000000"/>
+          <w:sz w:val="21"/>
+          <w:szCs w:val="21"/>
+        </w:rPr>
+        <w:t>" est assigné à "player1" pour indiquer que c'est au joueur 1 de commencer la partie, et j'ajoute une alerte qui affiche cette information pour la donner à l'utilisateur.</w:t>
+      </w:r>
+    </w:p>
+    <w:p>
+      <w:pPr>
+        <w:pBdr>
+          <w:top w:val="single" w:sz="4" w:space="1" w:color="auto"/>
+          <w:left w:val="single" w:sz="4" w:space="1" w:color="auto"/>
+          <w:bottom w:val="single" w:sz="4" w:space="1" w:color="auto"/>
+          <w:right w:val="single" w:sz="4" w:space="1" w:color="auto"/>
+          <w:between w:val="nil"/>
+        </w:pBdr>
+        <w:rPr>
+          <w:color w:val="000000"/>
+          <w:sz w:val="21"/>
+          <w:szCs w:val="21"/>
+        </w:rPr>
+      </w:pPr>
+    </w:p>
+    <w:p>
+      <w:pPr>
+        <w:pBdr>
+          <w:top w:val="single" w:sz="4" w:space="1" w:color="auto"/>
+          <w:left w:val="single" w:sz="4" w:space="1" w:color="auto"/>
+          <w:bottom w:val="single" w:sz="4" w:space="1" w:color="auto"/>
+          <w:right w:val="single" w:sz="4" w:space="1" w:color="auto"/>
+          <w:between w:val="nil"/>
+        </w:pBdr>
+        <w:rPr>
+          <w:color w:val="000000"/>
+          <w:sz w:val="21"/>
+          <w:szCs w:val="21"/>
+        </w:rPr>
+      </w:pPr>
+      <w:r>
+        <w:rPr>
+          <w:color w:val="000000"/>
+          <w:sz w:val="21"/>
+          <w:szCs w:val="21"/>
+        </w:rPr>
+        <w:t>Je passe ensuite sur la fonction "</w:t>
+      </w:r>
+      <w:proofErr w:type="spellStart"/>
+      <w:r>
+        <w:rPr>
+          <w:color w:val="000000"/>
+          <w:sz w:val="21"/>
+          <w:szCs w:val="21"/>
+        </w:rPr>
+        <w:t>rollDice</w:t>
+      </w:r>
+      <w:proofErr w:type="spellEnd"/>
+      <w:r>
+        <w:rPr>
+          <w:color w:val="000000"/>
+          <w:sz w:val="21"/>
+          <w:szCs w:val="21"/>
+        </w:rPr>
+        <w:t>", qui a pour but de donner le résultat du lancer de dé. Je crée en dehors de ma fonction une variable "</w:t>
+      </w:r>
+      <w:proofErr w:type="spellStart"/>
+      <w:r>
+        <w:rPr>
+          <w:color w:val="000000"/>
+          <w:sz w:val="21"/>
+          <w:szCs w:val="21"/>
+        </w:rPr>
+        <w:t>dice</w:t>
+      </w:r>
+      <w:proofErr w:type="spellEnd"/>
+      <w:r>
+        <w:rPr>
+          <w:color w:val="000000"/>
+          <w:sz w:val="21"/>
+          <w:szCs w:val="21"/>
+        </w:rPr>
+        <w:t xml:space="preserve">" qui est un tableau contenant les 6 valeurs d'un dé. Afin de sélectionner un nombre aléatoire entre 1 et 6, j'utilise les méthodes </w:t>
+      </w:r>
+      <w:proofErr w:type="spellStart"/>
+      <w:r>
+        <w:rPr>
+          <w:color w:val="000000"/>
+          <w:sz w:val="21"/>
+          <w:szCs w:val="21"/>
+        </w:rPr>
+        <w:t>Math.floor</w:t>
+      </w:r>
+      <w:proofErr w:type="spellEnd"/>
+      <w:r>
+        <w:rPr>
+          <w:color w:val="000000"/>
+          <w:sz w:val="21"/>
+          <w:szCs w:val="21"/>
+        </w:rPr>
+        <w:t xml:space="preserve"> et </w:t>
+      </w:r>
+      <w:proofErr w:type="spellStart"/>
+      <w:r>
+        <w:rPr>
+          <w:color w:val="000000"/>
+          <w:sz w:val="21"/>
+          <w:szCs w:val="21"/>
+        </w:rPr>
+        <w:t>Math.random</w:t>
+      </w:r>
+      <w:proofErr w:type="spellEnd"/>
+      <w:r>
+        <w:rPr>
+          <w:color w:val="000000"/>
+          <w:sz w:val="21"/>
+          <w:szCs w:val="21"/>
+        </w:rPr>
+        <w:t xml:space="preserve"> qui vont sélectionner une valeur aléatoire du tableau </w:t>
+      </w:r>
+      <w:proofErr w:type="spellStart"/>
+      <w:r>
+        <w:rPr>
+          <w:color w:val="000000"/>
+          <w:sz w:val="21"/>
+          <w:szCs w:val="21"/>
+        </w:rPr>
+        <w:t>dice</w:t>
+      </w:r>
+      <w:proofErr w:type="spellEnd"/>
+      <w:r>
+        <w:rPr>
+          <w:color w:val="000000"/>
+          <w:sz w:val="21"/>
+          <w:szCs w:val="21"/>
+        </w:rPr>
+        <w:t>. Afin de vérifier que la fonction marche correctement, j'ajoute une alerte qui affiche la variable "</w:t>
+      </w:r>
+      <w:proofErr w:type="spellStart"/>
+      <w:r>
+        <w:rPr>
+          <w:color w:val="000000"/>
+          <w:sz w:val="21"/>
+          <w:szCs w:val="21"/>
+        </w:rPr>
+        <w:t>dice_result</w:t>
+      </w:r>
+      <w:proofErr w:type="spellEnd"/>
+      <w:r>
+        <w:rPr>
+          <w:color w:val="000000"/>
+          <w:sz w:val="21"/>
+          <w:szCs w:val="21"/>
+        </w:rPr>
+        <w:t xml:space="preserve">" (qui stocke le résultat du lancer) et j'effectue </w:t>
+      </w:r>
+      <w:r>
+        <w:rPr>
+          <w:color w:val="000000"/>
+          <w:sz w:val="21"/>
+          <w:szCs w:val="21"/>
+        </w:rPr>
+        <w:t>plusieurs tests</w:t>
+      </w:r>
+      <w:r>
+        <w:rPr>
+          <w:color w:val="000000"/>
+          <w:sz w:val="21"/>
+          <w:szCs w:val="21"/>
+        </w:rPr>
+        <w:t xml:space="preserve"> en vérifiant qu'à chaque clic sur le bouton "roll"</w:t>
+      </w:r>
+      <w:r>
+        <w:rPr>
+          <w:color w:val="000000"/>
+          <w:sz w:val="21"/>
+          <w:szCs w:val="21"/>
+        </w:rPr>
+        <w:t>, un chiffre aléatoire est sélectionné. Une fois cette fonctionnalité validée, je crée une autre fonction qui sera appelée dans la fonction "</w:t>
+      </w:r>
+      <w:proofErr w:type="spellStart"/>
+      <w:r>
+        <w:rPr>
+          <w:color w:val="000000"/>
+          <w:sz w:val="21"/>
+          <w:szCs w:val="21"/>
+        </w:rPr>
+        <w:t>rollDice</w:t>
+      </w:r>
+      <w:proofErr w:type="spellEnd"/>
+      <w:r>
+        <w:rPr>
+          <w:color w:val="000000"/>
+          <w:sz w:val="21"/>
+          <w:szCs w:val="21"/>
+        </w:rPr>
+        <w:t xml:space="preserve">", afin d'afficher l'image du dé correspondant au résultat du lancer. Pour cela, je crée une fonction </w:t>
+      </w:r>
+      <w:proofErr w:type="spellStart"/>
+      <w:r>
+        <w:rPr>
+          <w:color w:val="000000"/>
+          <w:sz w:val="21"/>
+          <w:szCs w:val="21"/>
+        </w:rPr>
+        <w:t>changeImage</w:t>
+      </w:r>
+      <w:proofErr w:type="spellEnd"/>
+      <w:r>
+        <w:rPr>
+          <w:color w:val="000000"/>
+          <w:sz w:val="21"/>
+          <w:szCs w:val="21"/>
+        </w:rPr>
+        <w:t xml:space="preserve"> qui va effectuer un switch par rapport au résultat du dé. Suivant le résultat du dé, la fonction va modifier l'url de l'image dans le code HTML afin d'afficher l'image de dé correspondant au résultat. J'appelle la fonction "</w:t>
+      </w:r>
+      <w:proofErr w:type="spellStart"/>
+      <w:r>
+        <w:rPr>
+          <w:color w:val="000000"/>
+          <w:sz w:val="21"/>
+          <w:szCs w:val="21"/>
+        </w:rPr>
+        <w:t>changeImage</w:t>
+      </w:r>
+      <w:proofErr w:type="spellEnd"/>
+      <w:r>
+        <w:rPr>
+          <w:color w:val="000000"/>
+          <w:sz w:val="21"/>
+          <w:szCs w:val="21"/>
+        </w:rPr>
+        <w:t>" dans ma fonction "</w:t>
+      </w:r>
+      <w:proofErr w:type="spellStart"/>
+      <w:r>
+        <w:rPr>
+          <w:color w:val="000000"/>
+          <w:sz w:val="21"/>
+          <w:szCs w:val="21"/>
+        </w:rPr>
+        <w:t>rollDice</w:t>
+      </w:r>
+      <w:proofErr w:type="spellEnd"/>
+      <w:r>
+        <w:rPr>
+          <w:color w:val="000000"/>
+          <w:sz w:val="21"/>
+          <w:szCs w:val="21"/>
+        </w:rPr>
+        <w:t>" (juste après la sélection du chiffre aléatoire), puis j'effectue des tests pour valider la fonction.</w:t>
+      </w:r>
+    </w:p>
+    <w:p>
+      <w:pPr>
+        <w:pBdr>
+          <w:top w:val="single" w:sz="4" w:space="1" w:color="auto"/>
+          <w:left w:val="single" w:sz="4" w:space="1" w:color="auto"/>
+          <w:bottom w:val="single" w:sz="4" w:space="1" w:color="auto"/>
+          <w:right w:val="single" w:sz="4" w:space="1" w:color="auto"/>
+          <w:between w:val="nil"/>
+        </w:pBdr>
+        <w:rPr>
+          <w:color w:val="000000"/>
+          <w:sz w:val="21"/>
+          <w:szCs w:val="21"/>
+        </w:rPr>
+      </w:pPr>
+    </w:p>
+    <w:p>
+      <w:pPr>
+        <w:pBdr>
+          <w:top w:val="single" w:sz="4" w:space="1" w:color="auto"/>
+          <w:left w:val="single" w:sz="4" w:space="1" w:color="auto"/>
+          <w:bottom w:val="single" w:sz="4" w:space="1" w:color="auto"/>
+          <w:right w:val="single" w:sz="4" w:space="1" w:color="auto"/>
+          <w:between w:val="nil"/>
+        </w:pBdr>
+        <w:rPr>
+          <w:color w:val="000000"/>
+          <w:sz w:val="21"/>
+          <w:szCs w:val="21"/>
+        </w:rPr>
+      </w:pPr>
+    </w:p>
+    <w:p>
+      <w:pPr>
+        <w:pBdr>
+          <w:top w:val="single" w:sz="4" w:space="1" w:color="auto"/>
+          <w:left w:val="single" w:sz="4" w:space="1" w:color="auto"/>
+          <w:bottom w:val="single" w:sz="4" w:space="1" w:color="auto"/>
+          <w:right w:val="single" w:sz="4" w:space="1" w:color="auto"/>
+          <w:between w:val="nil"/>
+        </w:pBdr>
+        <w:rPr>
+          <w:color w:val="000000"/>
+          <w:sz w:val="21"/>
+          <w:szCs w:val="21"/>
+        </w:rPr>
+      </w:pPr>
+    </w:p>
+    <w:p>
+      <w:pPr>
+        <w:pBdr>
+          <w:top w:val="single" w:sz="4" w:space="1" w:color="auto"/>
+          <w:left w:val="single" w:sz="4" w:space="1" w:color="auto"/>
+          <w:bottom w:val="single" w:sz="4" w:space="1" w:color="auto"/>
+          <w:right w:val="single" w:sz="4" w:space="1" w:color="auto"/>
+          <w:between w:val="nil"/>
+        </w:pBdr>
+        <w:rPr>
+          <w:color w:val="000000"/>
+          <w:sz w:val="21"/>
+          <w:szCs w:val="21"/>
+        </w:rPr>
+      </w:pPr>
+    </w:p>
+    <w:p>
+      <w:pPr>
+        <w:pBdr>
           <w:top w:val="nil"/>
           <w:left w:val="nil"/>
           <w:bottom w:val="nil"/>
@@ -1126,7 +1584,6 @@
           <w:sz w:val="21"/>
           <w:szCs w:val="21"/>
         </w:rPr>
-        <w:lastRenderedPageBreak/>
         <w:t>Précisez les moyens utilisés</w:t>
       </w:r>
       <w:r>
@@ -1222,6 +1679,32 @@
           <w:szCs w:val="21"/>
         </w:rPr>
       </w:pPr>
+      <w:r>
+        <w:rPr>
+          <w:color w:val="000000"/>
+          <w:sz w:val="21"/>
+          <w:szCs w:val="21"/>
+        </w:rPr>
+        <w:t xml:space="preserve">J'ai utilisé les langages HTML, CSS et JavaScript ainsi que le </w:t>
+      </w:r>
+      <w:proofErr w:type="spellStart"/>
+      <w:r>
+        <w:rPr>
+          <w:color w:val="000000"/>
+          <w:sz w:val="21"/>
+          <w:szCs w:val="21"/>
+        </w:rPr>
+        <w:t>framework</w:t>
+      </w:r>
+      <w:proofErr w:type="spellEnd"/>
+      <w:r>
+        <w:rPr>
+          <w:color w:val="000000"/>
+          <w:sz w:val="21"/>
+          <w:szCs w:val="21"/>
+        </w:rPr>
+        <w:t xml:space="preserve"> Bootstrap</w:t>
+      </w:r>
     </w:p>
     <w:p>
       <w:pPr>
@@ -1230,7 +1713,6 @@
           <w:left w:val="single" w:sz="4" w:space="1" w:color="auto"/>
           <w:bottom w:val="single" w:sz="4" w:space="1" w:color="auto"/>
           <w:right w:val="single" w:sz="4" w:space="1" w:color="auto"/>
-          <w:between w:val="nil"/>
         </w:pBdr>
         <w:rPr>
           <w:color w:val="000000"/>
@@ -1246,14 +1728,21 @@
           <w:left w:val="single" w:sz="4" w:space="1" w:color="auto"/>
           <w:bottom w:val="single" w:sz="4" w:space="1" w:color="auto"/>
           <w:right w:val="single" w:sz="4" w:space="1" w:color="auto"/>
-          <w:between w:val="nil"/>
-        </w:pBdr>
-        <w:rPr>
-          <w:color w:val="000000"/>
-          <w:sz w:val="21"/>
-          <w:szCs w:val="21"/>
-        </w:rPr>
-      </w:pPr>
+        </w:pBdr>
+        <w:rPr>
+          <w:color w:val="000000"/>
+          <w:sz w:val="21"/>
+          <w:szCs w:val="21"/>
+        </w:rPr>
+      </w:pPr>
+      <w:r>
+        <w:rPr>
+          <w:color w:val="000000"/>
+          <w:sz w:val="21"/>
+          <w:szCs w:val="21"/>
+        </w:rPr>
+        <w:t>J'ai utilisé le logiciel Visual Studio Code pour écrire mon code, et l'application GitHub Desktop pour enregistrer et suivre mon projet.</w:t>
+      </w:r>
     </w:p>
     <w:p>
       <w:pPr>
@@ -1262,6 +1751,116 @@
           <w:left w:val="single" w:sz="4" w:space="1" w:color="auto"/>
           <w:bottom w:val="single" w:sz="4" w:space="1" w:color="auto"/>
           <w:right w:val="single" w:sz="4" w:space="1" w:color="auto"/>
+        </w:pBdr>
+        <w:rPr>
+          <w:color w:val="000000"/>
+          <w:sz w:val="21"/>
+          <w:szCs w:val="21"/>
+        </w:rPr>
+      </w:pPr>
+    </w:p>
+    <w:p>
+      <w:pPr>
+        <w:pBdr>
+          <w:top w:val="single" w:sz="4" w:space="1" w:color="auto"/>
+          <w:left w:val="single" w:sz="4" w:space="1" w:color="auto"/>
+          <w:bottom w:val="single" w:sz="4" w:space="1" w:color="auto"/>
+          <w:right w:val="single" w:sz="4" w:space="1" w:color="auto"/>
+        </w:pBdr>
+        <w:rPr>
+          <w:color w:val="000000"/>
+          <w:sz w:val="21"/>
+          <w:szCs w:val="21"/>
+        </w:rPr>
+      </w:pPr>
+      <w:r>
+        <w:rPr>
+          <w:color w:val="000000"/>
+          <w:sz w:val="21"/>
+          <w:szCs w:val="21"/>
+        </w:rPr>
+        <w:t xml:space="preserve">Afin de mettre mon projet en ligne, j'ai utilisé le site </w:t>
+      </w:r>
+      <w:proofErr w:type="spellStart"/>
+      <w:r>
+        <w:rPr>
+          <w:color w:val="000000"/>
+          <w:sz w:val="21"/>
+          <w:szCs w:val="21"/>
+        </w:rPr>
+        <w:t>Netflify</w:t>
+      </w:r>
+      <w:proofErr w:type="spellEnd"/>
+      <w:r>
+        <w:rPr>
+          <w:color w:val="000000"/>
+          <w:sz w:val="21"/>
+          <w:szCs w:val="21"/>
+        </w:rPr>
+        <w:t>.</w:t>
+      </w:r>
+    </w:p>
+    <w:p>
+      <w:pPr>
+        <w:pBdr>
+          <w:top w:val="single" w:sz="4" w:space="1" w:color="auto"/>
+          <w:left w:val="single" w:sz="4" w:space="1" w:color="auto"/>
+          <w:bottom w:val="single" w:sz="4" w:space="1" w:color="auto"/>
+          <w:right w:val="single" w:sz="4" w:space="1" w:color="auto"/>
+        </w:pBdr>
+        <w:rPr>
+          <w:color w:val="000000"/>
+          <w:sz w:val="21"/>
+          <w:szCs w:val="21"/>
+        </w:rPr>
+      </w:pPr>
+    </w:p>
+    <w:p>
+      <w:pPr>
+        <w:pBdr>
+          <w:top w:val="single" w:sz="4" w:space="1" w:color="auto"/>
+          <w:left w:val="single" w:sz="4" w:space="1" w:color="auto"/>
+          <w:bottom w:val="single" w:sz="4" w:space="1" w:color="auto"/>
+          <w:right w:val="single" w:sz="4" w:space="1" w:color="auto"/>
+        </w:pBdr>
+        <w:rPr>
+          <w:color w:val="000000"/>
+          <w:sz w:val="21"/>
+          <w:szCs w:val="21"/>
+        </w:rPr>
+      </w:pPr>
+      <w:r>
+        <w:rPr>
+          <w:color w:val="000000"/>
+          <w:sz w:val="21"/>
+          <w:szCs w:val="21"/>
+        </w:rPr>
+        <w:t>Côté documentation technique, j'ai utilisé le site MDN, ainsi que la documentation Bootstrap et les cours Studi.</w:t>
+      </w:r>
+    </w:p>
+    <w:p>
+      <w:pPr>
+        <w:pBdr>
+          <w:top w:val="single" w:sz="4" w:space="1" w:color="auto"/>
+          <w:left w:val="single" w:sz="4" w:space="1" w:color="auto"/>
+          <w:bottom w:val="single" w:sz="4" w:space="1" w:color="auto"/>
+          <w:right w:val="single" w:sz="4" w:space="1" w:color="auto"/>
+          <w:between w:val="nil"/>
+        </w:pBdr>
+        <w:rPr>
+          <w:color w:val="000000"/>
+          <w:sz w:val="21"/>
+          <w:szCs w:val="21"/>
+        </w:rPr>
+      </w:pPr>
+    </w:p>
+    <w:p>
+      <w:pPr>
+        <w:pBdr>
+          <w:top w:val="single" w:sz="4" w:space="1" w:color="auto"/>
+          <w:left w:val="single" w:sz="4" w:space="1" w:color="auto"/>
+          <w:bottom w:val="single" w:sz="4" w:space="1" w:color="auto"/>
+          <w:right w:val="single" w:sz="4" w:space="1" w:color="auto"/>
           <w:between w:val="nil"/>
         </w:pBdr>
         <w:rPr>
@@ -1369,43 +1968,7 @@
           <w:sz w:val="21"/>
           <w:szCs w:val="21"/>
         </w:rPr>
-        <w:t xml:space="preserve">NB: Pour le cas des exercices et évaluations demandées sur la plateforme </w:t>
-      </w:r>
-      <w:proofErr w:type="spellStart"/>
-      <w:r>
-        <w:rPr>
-          <w:color w:val="000000"/>
-          <w:sz w:val="21"/>
-          <w:szCs w:val="21"/>
-        </w:rPr>
-        <w:t>Studi</w:t>
-      </w:r>
-      <w:proofErr w:type="spellEnd"/>
-      <w:r>
-        <w:rPr>
-          <w:color w:val="000000"/>
-          <w:sz w:val="21"/>
-          <w:szCs w:val="21"/>
-        </w:rPr>
-        <w:t>, il s'agit de...</w:t>
-      </w:r>
-      <w:proofErr w:type="spellStart"/>
-      <w:r>
-        <w:rPr>
-          <w:color w:val="000000"/>
-          <w:sz w:val="21"/>
-          <w:szCs w:val="21"/>
-        </w:rPr>
-        <w:t>Studi</w:t>
-      </w:r>
-      <w:proofErr w:type="spellEnd"/>
-      <w:r>
-        <w:rPr>
-          <w:color w:val="000000"/>
-          <w:sz w:val="21"/>
-          <w:szCs w:val="21"/>
-        </w:rPr>
-        <w:t>.</w:t>
+        <w:t>NB: Pour le cas des exercices et évaluations demandées sur la plateforme Studi, il s'agit de...Studi.</w:t>
       </w:r>
     </w:p>
     <w:p>
@@ -1439,6 +2002,14 @@
           <w:szCs w:val="21"/>
         </w:rPr>
       </w:pPr>
+      <w:r>
+        <w:rPr>
+          <w:color w:val="000000"/>
+          <w:sz w:val="21"/>
+          <w:szCs w:val="21"/>
+        </w:rPr>
+        <w:t>Studi</w:t>
+      </w:r>
     </w:p>
     <w:p>
       <w:pPr>
@@ -1621,8 +2192,6 @@
         </w:rPr>
         <w:t xml:space="preserve"> </w:t>
       </w:r>
-      <w:bookmarkStart w:id="1" w:name="_GoBack"/>
-      <w:bookmarkEnd w:id="1"/>
     </w:p>
     <w:p>
       <w:pPr>
@@ -1783,7 +2352,7 @@
 </file>
 
 <file path=word/endnotes.xml><?xml version="1.0" encoding="utf-8"?>
-<w:endnotes xmlns:wpc="http://schemas.microsoft.com/office/word/2010/wordprocessingCanvas" xmlns:cx="http://schemas.microsoft.com/office/drawing/2014/chartex" xmlns:cx1="http://schemas.microsoft.com/office/drawing/2015/9/8/chartex" xmlns:mc="http://schemas.openxmlformats.org/markup-compatibility/2006" xmlns:o="urn:schemas-microsoft-com:office:office" xmlns:r="http://schemas.openxmlformats.org/officeDocument/2006/relationships" xmlns:m="http://schemas.openxmlformats.org/officeDocument/2006/math" xmlns:v="urn:schemas-microsoft-com:vml" xmlns:wp14="http://schemas.microsoft.com/office/word/2010/wordprocessingDrawing" xmlns:wp="http://schemas.openxmlformats.org/drawingml/2006/wordprocessingDrawing" xmlns:w10="urn:schemas-microsoft-com:office:word" xmlns:w="http://schemas.openxmlformats.org/wordprocessingml/2006/main" xmlns:w14="http://schemas.microsoft.com/office/word/2010/wordml" xmlns:w15="http://schemas.microsoft.com/office/word/2012/wordml" xmlns:w16se="http://schemas.microsoft.com/office/word/2015/wordml/symex" xmlns:wpg="http://schemas.microsoft.com/office/word/2010/wordprocessingGroup" xmlns:wpi="http://schemas.microsoft.com/office/word/2010/wordprocessingInk" xmlns:wne="http://schemas.microsoft.com/office/word/2006/wordml" xmlns:wps="http://schemas.microsoft.com/office/word/2010/wordprocessingShape" mc:Ignorable="w14 w15 w16se wp14">
+<w:endnotes xmlns:wpc="http://schemas.microsoft.com/office/word/2010/wordprocessingCanvas" xmlns:cx="http://schemas.microsoft.com/office/drawing/2014/chartex" xmlns:cx1="http://schemas.microsoft.com/office/drawing/2015/9/8/chartex" xmlns:cx2="http://schemas.microsoft.com/office/drawing/2015/10/21/chartex" xmlns:cx3="http://schemas.microsoft.com/office/drawing/2016/5/9/chartex" xmlns:cx4="http://schemas.microsoft.com/office/drawing/2016/5/10/chartex" xmlns:cx5="http://schemas.microsoft.com/office/drawing/2016/5/11/chartex" xmlns:cx6="http://schemas.microsoft.com/office/drawing/2016/5/12/chartex" xmlns:cx7="http://schemas.microsoft.com/office/drawing/2016/5/13/chartex" xmlns:cx8="http://schemas.microsoft.com/office/drawing/2016/5/14/chartex" xmlns:mc="http://schemas.openxmlformats.org/markup-compatibility/2006" xmlns:aink="http://schemas.microsoft.com/office/drawing/2016/ink" xmlns:am3d="http://schemas.microsoft.com/office/drawing/2017/model3d" xmlns:o="urn:schemas-microsoft-com:office:office" xmlns:oel="http://schemas.microsoft.com/office/2019/extlst" xmlns:r="http://schemas.openxmlformats.org/officeDocument/2006/relationships" xmlns:m="http://schemas.openxmlformats.org/officeDocument/2006/math" xmlns:v="urn:schemas-microsoft-com:vml" xmlns:wp14="http://schemas.microsoft.com/office/word/2010/wordprocessingDrawing" xmlns:wp="http://schemas.openxmlformats.org/drawingml/2006/wordprocessingDrawing" xmlns:w10="urn:schemas-microsoft-com:office:word" xmlns:w="http://schemas.openxmlformats.org/wordprocessingml/2006/main" xmlns:w14="http://schemas.microsoft.com/office/word/2010/wordml" xmlns:w15="http://schemas.microsoft.com/office/word/2012/wordml" xmlns:w16cex="http://schemas.microsoft.com/office/word/2018/wordml/cex" xmlns:w16cid="http://schemas.microsoft.com/office/word/2016/wordml/cid" xmlns:w16="http://schemas.microsoft.com/office/word/2018/wordml" xmlns:w16du="http://schemas.microsoft.com/office/word/2023/wordml/word16du" xmlns:w16sdtdh="http://schemas.microsoft.com/office/word/2020/wordml/sdtdatahash" xmlns:w16se="http://schemas.microsoft.com/office/word/2015/wordml/symex" xmlns:wpg="http://schemas.microsoft.com/office/word/2010/wordprocessingGroup" xmlns:wpi="http://schemas.microsoft.com/office/word/2010/wordprocessingInk" xmlns:wne="http://schemas.microsoft.com/office/word/2006/wordml" xmlns:wps="http://schemas.microsoft.com/office/word/2010/wordprocessingShape" mc:Ignorable="w14 w15 w16se w16cid w16 w16cex w16sdtdh wp14">
   <w:endnote w:type="separator" w:id="-1">
     <w:p>
       <w:r>
@@ -1802,7 +2371,7 @@
 </file>
 
 <file path=word/footer1.xml><?xml version="1.0" encoding="utf-8"?>
-<w:ftr xmlns:wpc="http://schemas.microsoft.com/office/word/2010/wordprocessingCanvas" xmlns:cx="http://schemas.microsoft.com/office/drawing/2014/chartex" xmlns:cx1="http://schemas.microsoft.com/office/drawing/2015/9/8/chartex" xmlns:mc="http://schemas.openxmlformats.org/markup-compatibility/2006" xmlns:o="urn:schemas-microsoft-com:office:office" xmlns:r="http://schemas.openxmlformats.org/officeDocument/2006/relationships" xmlns:m="http://schemas.openxmlformats.org/officeDocument/2006/math" xmlns:v="urn:schemas-microsoft-com:vml" xmlns:wp14="http://schemas.microsoft.com/office/word/2010/wordprocessingDrawing" xmlns:wp="http://schemas.openxmlformats.org/drawingml/2006/wordprocessingDrawing" xmlns:w10="urn:schemas-microsoft-com:office:word" xmlns:w="http://schemas.openxmlformats.org/wordprocessingml/2006/main" xmlns:w14="http://schemas.microsoft.com/office/word/2010/wordml" xmlns:w15="http://schemas.microsoft.com/office/word/2012/wordml" xmlns:w16se="http://schemas.microsoft.com/office/word/2015/wordml/symex" xmlns:wpg="http://schemas.microsoft.com/office/word/2010/wordprocessingGroup" xmlns:wpi="http://schemas.microsoft.com/office/word/2010/wordprocessingInk" xmlns:wne="http://schemas.microsoft.com/office/word/2006/wordml" xmlns:wps="http://schemas.microsoft.com/office/word/2010/wordprocessingShape" mc:Ignorable="w14 w15 w16se wp14">
+<w:ftr xmlns:wpc="http://schemas.microsoft.com/office/word/2010/wordprocessingCanvas" xmlns:cx="http://schemas.microsoft.com/office/drawing/2014/chartex" xmlns:cx1="http://schemas.microsoft.com/office/drawing/2015/9/8/chartex" xmlns:cx2="http://schemas.microsoft.com/office/drawing/2015/10/21/chartex" xmlns:cx3="http://schemas.microsoft.com/office/drawing/2016/5/9/chartex" xmlns:cx4="http://schemas.microsoft.com/office/drawing/2016/5/10/chartex" xmlns:cx5="http://schemas.microsoft.com/office/drawing/2016/5/11/chartex" xmlns:cx6="http://schemas.microsoft.com/office/drawing/2016/5/12/chartex" xmlns:cx7="http://schemas.microsoft.com/office/drawing/2016/5/13/chartex" xmlns:cx8="http://schemas.microsoft.com/office/drawing/2016/5/14/chartex" xmlns:mc="http://schemas.openxmlformats.org/markup-compatibility/2006" xmlns:aink="http://schemas.microsoft.com/office/drawing/2016/ink" xmlns:am3d="http://schemas.microsoft.com/office/drawing/2017/model3d" xmlns:o="urn:schemas-microsoft-com:office:office" xmlns:oel="http://schemas.microsoft.com/office/2019/extlst" xmlns:r="http://schemas.openxmlformats.org/officeDocument/2006/relationships" xmlns:m="http://schemas.openxmlformats.org/officeDocument/2006/math" xmlns:v="urn:schemas-microsoft-com:vml" xmlns:wp14="http://schemas.microsoft.com/office/word/2010/wordprocessingDrawing" xmlns:wp="http://schemas.openxmlformats.org/drawingml/2006/wordprocessingDrawing" xmlns:w10="urn:schemas-microsoft-com:office:word" xmlns:w="http://schemas.openxmlformats.org/wordprocessingml/2006/main" xmlns:w14="http://schemas.microsoft.com/office/word/2010/wordml" xmlns:w15="http://schemas.microsoft.com/office/word/2012/wordml" xmlns:w16cex="http://schemas.microsoft.com/office/word/2018/wordml/cex" xmlns:w16cid="http://schemas.microsoft.com/office/word/2016/wordml/cid" xmlns:w16="http://schemas.microsoft.com/office/word/2018/wordml" xmlns:w16du="http://schemas.microsoft.com/office/word/2023/wordml/word16du" xmlns:w16sdtdh="http://schemas.microsoft.com/office/word/2020/wordml/sdtdatahash" xmlns:w16se="http://schemas.microsoft.com/office/word/2015/wordml/symex" xmlns:wpg="http://schemas.microsoft.com/office/word/2010/wordprocessingGroup" xmlns:wpi="http://schemas.microsoft.com/office/word/2010/wordprocessingInk" xmlns:wne="http://schemas.microsoft.com/office/word/2006/wordml" xmlns:wps="http://schemas.microsoft.com/office/word/2010/wordprocessingShape" mc:Ignorable="w14 w15 w16se w16cid w16 w16cex w16sdtdh wp14">
   <w:p>
     <w:pPr>
       <w:rPr>
@@ -1815,23 +2384,7 @@
         <w:sz w:val="22"/>
         <w:szCs w:val="22"/>
       </w:rPr>
-      <w:t>©</w:t>
-    </w:r>
-    <w:proofErr w:type="spellStart"/>
-    <w:r>
-      <w:rPr>
-        <w:sz w:val="22"/>
-        <w:szCs w:val="22"/>
-      </w:rPr>
-      <w:t>Studi</w:t>
-    </w:r>
-    <w:proofErr w:type="spellEnd"/>
-    <w:r>
-      <w:rPr>
-        <w:sz w:val="22"/>
-        <w:szCs w:val="22"/>
-      </w:rPr>
-      <w:t xml:space="preserve"> - Reproduction interdite </w:t>
+      <w:t xml:space="preserve">©Studi - Reproduction interdite </w:t>
     </w:r>
     <w:r>
       <w:rPr>
@@ -1957,7 +2510,7 @@
 </file>
 
 <file path=word/footnotes.xml><?xml version="1.0" encoding="utf-8"?>
-<w:footnotes xmlns:wpc="http://schemas.microsoft.com/office/word/2010/wordprocessingCanvas" xmlns:cx="http://schemas.microsoft.com/office/drawing/2014/chartex" xmlns:cx1="http://schemas.microsoft.com/office/drawing/2015/9/8/chartex" xmlns:mc="http://schemas.openxmlformats.org/markup-compatibility/2006" xmlns:o="urn:schemas-microsoft-com:office:office" xmlns:r="http://schemas.openxmlformats.org/officeDocument/2006/relationships" xmlns:m="http://schemas.openxmlformats.org/officeDocument/2006/math" xmlns:v="urn:schemas-microsoft-com:vml" xmlns:wp14="http://schemas.microsoft.com/office/word/2010/wordprocessingDrawing" xmlns:wp="http://schemas.openxmlformats.org/drawingml/2006/wordprocessingDrawing" xmlns:w10="urn:schemas-microsoft-com:office:word" xmlns:w="http://schemas.openxmlformats.org/wordprocessingml/2006/main" xmlns:w14="http://schemas.microsoft.com/office/word/2010/wordml" xmlns:w15="http://schemas.microsoft.com/office/word/2012/wordml" xmlns:w16se="http://schemas.microsoft.com/office/word/2015/wordml/symex" xmlns:wpg="http://schemas.microsoft.com/office/word/2010/wordprocessingGroup" xmlns:wpi="http://schemas.microsoft.com/office/word/2010/wordprocessingInk" xmlns:wne="http://schemas.microsoft.com/office/word/2006/wordml" xmlns:wps="http://schemas.microsoft.com/office/word/2010/wordprocessingShape" mc:Ignorable="w14 w15 w16se wp14">
+<w:footnotes xmlns:wpc="http://schemas.microsoft.com/office/word/2010/wordprocessingCanvas" xmlns:cx="http://schemas.microsoft.com/office/drawing/2014/chartex" xmlns:cx1="http://schemas.microsoft.com/office/drawing/2015/9/8/chartex" xmlns:cx2="http://schemas.microsoft.com/office/drawing/2015/10/21/chartex" xmlns:cx3="http://schemas.microsoft.com/office/drawing/2016/5/9/chartex" xmlns:cx4="http://schemas.microsoft.com/office/drawing/2016/5/10/chartex" xmlns:cx5="http://schemas.microsoft.com/office/drawing/2016/5/11/chartex" xmlns:cx6="http://schemas.microsoft.com/office/drawing/2016/5/12/chartex" xmlns:cx7="http://schemas.microsoft.com/office/drawing/2016/5/13/chartex" xmlns:cx8="http://schemas.microsoft.com/office/drawing/2016/5/14/chartex" xmlns:mc="http://schemas.openxmlformats.org/markup-compatibility/2006" xmlns:aink="http://schemas.microsoft.com/office/drawing/2016/ink" xmlns:am3d="http://schemas.microsoft.com/office/drawing/2017/model3d" xmlns:o="urn:schemas-microsoft-com:office:office" xmlns:oel="http://schemas.microsoft.com/office/2019/extlst" xmlns:r="http://schemas.openxmlformats.org/officeDocument/2006/relationships" xmlns:m="http://schemas.openxmlformats.org/officeDocument/2006/math" xmlns:v="urn:schemas-microsoft-com:vml" xmlns:wp14="http://schemas.microsoft.com/office/word/2010/wordprocessingDrawing" xmlns:wp="http://schemas.openxmlformats.org/drawingml/2006/wordprocessingDrawing" xmlns:w10="urn:schemas-microsoft-com:office:word" xmlns:w="http://schemas.openxmlformats.org/wordprocessingml/2006/main" xmlns:w14="http://schemas.microsoft.com/office/word/2010/wordml" xmlns:w15="http://schemas.microsoft.com/office/word/2012/wordml" xmlns:w16cex="http://schemas.microsoft.com/office/word/2018/wordml/cex" xmlns:w16cid="http://schemas.microsoft.com/office/word/2016/wordml/cid" xmlns:w16="http://schemas.microsoft.com/office/word/2018/wordml" xmlns:w16du="http://schemas.microsoft.com/office/word/2023/wordml/word16du" xmlns:w16sdtdh="http://schemas.microsoft.com/office/word/2020/wordml/sdtdatahash" xmlns:w16se="http://schemas.microsoft.com/office/word/2015/wordml/symex" xmlns:wpg="http://schemas.microsoft.com/office/word/2010/wordprocessingGroup" xmlns:wpi="http://schemas.microsoft.com/office/word/2010/wordprocessingInk" xmlns:wne="http://schemas.microsoft.com/office/word/2006/wordml" xmlns:wps="http://schemas.microsoft.com/office/word/2010/wordprocessingShape" mc:Ignorable="w14 w15 w16se w16cid w16 w16cex w16sdtdh wp14">
   <w:footnote w:type="separator" w:id="-1">
     <w:p>
       <w:r>
@@ -1976,7 +2529,7 @@
 </file>
 
 <file path=word/header1.xml><?xml version="1.0" encoding="utf-8"?>
-<w:hdr xmlns:wpc="http://schemas.microsoft.com/office/word/2010/wordprocessingCanvas" xmlns:cx="http://schemas.microsoft.com/office/drawing/2014/chartex" xmlns:cx1="http://schemas.microsoft.com/office/drawing/2015/9/8/chartex" xmlns:mc="http://schemas.openxmlformats.org/markup-compatibility/2006" xmlns:o="urn:schemas-microsoft-com:office:office" xmlns:r="http://schemas.openxmlformats.org/officeDocument/2006/relationships" xmlns:m="http://schemas.openxmlformats.org/officeDocument/2006/math" xmlns:v="urn:schemas-microsoft-com:vml" xmlns:wp14="http://schemas.microsoft.com/office/word/2010/wordprocessingDrawing" xmlns:wp="http://schemas.openxmlformats.org/drawingml/2006/wordprocessingDrawing" xmlns:w10="urn:schemas-microsoft-com:office:word" xmlns:w="http://schemas.openxmlformats.org/wordprocessingml/2006/main" xmlns:w14="http://schemas.microsoft.com/office/word/2010/wordml" xmlns:w15="http://schemas.microsoft.com/office/word/2012/wordml" xmlns:w16se="http://schemas.microsoft.com/office/word/2015/wordml/symex" xmlns:wpg="http://schemas.microsoft.com/office/word/2010/wordprocessingGroup" xmlns:wpi="http://schemas.microsoft.com/office/word/2010/wordprocessingInk" xmlns:wne="http://schemas.microsoft.com/office/word/2006/wordml" xmlns:wps="http://schemas.microsoft.com/office/word/2010/wordprocessingShape" mc:Ignorable="w14 w15 w16se wp14">
+<w:hdr xmlns:wpc="http://schemas.microsoft.com/office/word/2010/wordprocessingCanvas" xmlns:cx="http://schemas.microsoft.com/office/drawing/2014/chartex" xmlns:cx1="http://schemas.microsoft.com/office/drawing/2015/9/8/chartex" xmlns:cx2="http://schemas.microsoft.com/office/drawing/2015/10/21/chartex" xmlns:cx3="http://schemas.microsoft.com/office/drawing/2016/5/9/chartex" xmlns:cx4="http://schemas.microsoft.com/office/drawing/2016/5/10/chartex" xmlns:cx5="http://schemas.microsoft.com/office/drawing/2016/5/11/chartex" xmlns:cx6="http://schemas.microsoft.com/office/drawing/2016/5/12/chartex" xmlns:cx7="http://schemas.microsoft.com/office/drawing/2016/5/13/chartex" xmlns:cx8="http://schemas.microsoft.com/office/drawing/2016/5/14/chartex" xmlns:mc="http://schemas.openxmlformats.org/markup-compatibility/2006" xmlns:aink="http://schemas.microsoft.com/office/drawing/2016/ink" xmlns:am3d="http://schemas.microsoft.com/office/drawing/2017/model3d" xmlns:o="urn:schemas-microsoft-com:office:office" xmlns:oel="http://schemas.microsoft.com/office/2019/extlst" xmlns:r="http://schemas.openxmlformats.org/officeDocument/2006/relationships" xmlns:m="http://schemas.openxmlformats.org/officeDocument/2006/math" xmlns:v="urn:schemas-microsoft-com:vml" xmlns:wp14="http://schemas.microsoft.com/office/word/2010/wordprocessingDrawing" xmlns:wp="http://schemas.openxmlformats.org/drawingml/2006/wordprocessingDrawing" xmlns:w10="urn:schemas-microsoft-com:office:word" xmlns:w="http://schemas.openxmlformats.org/wordprocessingml/2006/main" xmlns:w14="http://schemas.microsoft.com/office/word/2010/wordml" xmlns:w15="http://schemas.microsoft.com/office/word/2012/wordml" xmlns:w16cex="http://schemas.microsoft.com/office/word/2018/wordml/cex" xmlns:w16cid="http://schemas.microsoft.com/office/word/2016/wordml/cid" xmlns:w16="http://schemas.microsoft.com/office/word/2018/wordml" xmlns:w16du="http://schemas.microsoft.com/office/word/2023/wordml/word16du" xmlns:w16sdtdh="http://schemas.microsoft.com/office/word/2020/wordml/sdtdatahash" xmlns:w16se="http://schemas.microsoft.com/office/word/2015/wordml/symex" xmlns:wpg="http://schemas.microsoft.com/office/word/2010/wordprocessingGroup" xmlns:wpi="http://schemas.microsoft.com/office/word/2010/wordprocessingInk" xmlns:wne="http://schemas.microsoft.com/office/word/2006/wordml" xmlns:wps="http://schemas.microsoft.com/office/word/2010/wordprocessingShape" mc:Ignorable="w14 w15 w16se w16cid w16 w16cex w16sdtdh wp14">
   <w:p>
     <w:pPr>
       <w:pBdr>
@@ -2000,7 +2553,7 @@
 </file>
 
 <file path=word/header2.xml><?xml version="1.0" encoding="utf-8"?>
-<w:hdr xmlns:wpc="http://schemas.microsoft.com/office/word/2010/wordprocessingCanvas" xmlns:cx="http://schemas.microsoft.com/office/drawing/2014/chartex" xmlns:cx1="http://schemas.microsoft.com/office/drawing/2015/9/8/chartex" xmlns:mc="http://schemas.openxmlformats.org/markup-compatibility/2006" xmlns:o="urn:schemas-microsoft-com:office:office" xmlns:r="http://schemas.openxmlformats.org/officeDocument/2006/relationships" xmlns:m="http://schemas.openxmlformats.org/officeDocument/2006/math" xmlns:v="urn:schemas-microsoft-com:vml" xmlns:wp14="http://schemas.microsoft.com/office/word/2010/wordprocessingDrawing" xmlns:wp="http://schemas.openxmlformats.org/drawingml/2006/wordprocessingDrawing" xmlns:w10="urn:schemas-microsoft-com:office:word" xmlns:w="http://schemas.openxmlformats.org/wordprocessingml/2006/main" xmlns:w14="http://schemas.microsoft.com/office/word/2010/wordml" xmlns:w15="http://schemas.microsoft.com/office/word/2012/wordml" xmlns:w16se="http://schemas.microsoft.com/office/word/2015/wordml/symex" xmlns:wpg="http://schemas.microsoft.com/office/word/2010/wordprocessingGroup" xmlns:wpi="http://schemas.microsoft.com/office/word/2010/wordprocessingInk" xmlns:wne="http://schemas.microsoft.com/office/word/2006/wordml" xmlns:wps="http://schemas.microsoft.com/office/word/2010/wordprocessingShape" mc:Ignorable="w14 w15 w16se wp14">
+<w:hdr xmlns:wpc="http://schemas.microsoft.com/office/word/2010/wordprocessingCanvas" xmlns:cx="http://schemas.microsoft.com/office/drawing/2014/chartex" xmlns:cx1="http://schemas.microsoft.com/office/drawing/2015/9/8/chartex" xmlns:cx2="http://schemas.microsoft.com/office/drawing/2015/10/21/chartex" xmlns:cx3="http://schemas.microsoft.com/office/drawing/2016/5/9/chartex" xmlns:cx4="http://schemas.microsoft.com/office/drawing/2016/5/10/chartex" xmlns:cx5="http://schemas.microsoft.com/office/drawing/2016/5/11/chartex" xmlns:cx6="http://schemas.microsoft.com/office/drawing/2016/5/12/chartex" xmlns:cx7="http://schemas.microsoft.com/office/drawing/2016/5/13/chartex" xmlns:cx8="http://schemas.microsoft.com/office/drawing/2016/5/14/chartex" xmlns:mc="http://schemas.openxmlformats.org/markup-compatibility/2006" xmlns:aink="http://schemas.microsoft.com/office/drawing/2016/ink" xmlns:am3d="http://schemas.microsoft.com/office/drawing/2017/model3d" xmlns:o="urn:schemas-microsoft-com:office:office" xmlns:oel="http://schemas.microsoft.com/office/2019/extlst" xmlns:r="http://schemas.openxmlformats.org/officeDocument/2006/relationships" xmlns:m="http://schemas.openxmlformats.org/officeDocument/2006/math" xmlns:v="urn:schemas-microsoft-com:vml" xmlns:wp14="http://schemas.microsoft.com/office/word/2010/wordprocessingDrawing" xmlns:wp="http://schemas.openxmlformats.org/drawingml/2006/wordprocessingDrawing" xmlns:w10="urn:schemas-microsoft-com:office:word" xmlns:w="http://schemas.openxmlformats.org/wordprocessingml/2006/main" xmlns:w14="http://schemas.microsoft.com/office/word/2010/wordml" xmlns:w15="http://schemas.microsoft.com/office/word/2012/wordml" xmlns:w16cex="http://schemas.microsoft.com/office/word/2018/wordml/cex" xmlns:w16cid="http://schemas.microsoft.com/office/word/2016/wordml/cid" xmlns:w16="http://schemas.microsoft.com/office/word/2018/wordml" xmlns:w16du="http://schemas.microsoft.com/office/word/2023/wordml/word16du" xmlns:w16sdtdh="http://schemas.microsoft.com/office/word/2020/wordml/sdtdatahash" xmlns:w16se="http://schemas.microsoft.com/office/word/2015/wordml/symex" xmlns:wpg="http://schemas.microsoft.com/office/word/2010/wordprocessingGroup" xmlns:wpi="http://schemas.microsoft.com/office/word/2010/wordprocessingInk" xmlns:wne="http://schemas.microsoft.com/office/word/2006/wordml" xmlns:wps="http://schemas.microsoft.com/office/word/2010/wordprocessingShape" mc:Ignorable="w14 w15 w16se w16cid w16 w16cex w16sdtdh wp14">
   <w:p>
     <w:pPr>
       <w:pBdr>
@@ -2073,19 +2626,14 @@
       <w:jc w:val="right"/>
     </w:pPr>
     <w:r>
-      <w:t xml:space="preserve">Dynamiser vos sites web avec </w:t>
+      <w:t>Dynamiser vos sites web avec Javascript</w:t>
     </w:r>
-    <w:proofErr w:type="spellStart"/>
-    <w:r>
-      <w:t>Javascript</w:t>
-    </w:r>
-    <w:proofErr w:type="spellEnd"/>
   </w:p>
 </w:hdr>
 </file>
 
 <file path=word/header3.xml><?xml version="1.0" encoding="utf-8"?>
-<w:hdr xmlns:wpc="http://schemas.microsoft.com/office/word/2010/wordprocessingCanvas" xmlns:cx="http://schemas.microsoft.com/office/drawing/2014/chartex" xmlns:cx1="http://schemas.microsoft.com/office/drawing/2015/9/8/chartex" xmlns:mc="http://schemas.openxmlformats.org/markup-compatibility/2006" xmlns:o="urn:schemas-microsoft-com:office:office" xmlns:r="http://schemas.openxmlformats.org/officeDocument/2006/relationships" xmlns:m="http://schemas.openxmlformats.org/officeDocument/2006/math" xmlns:v="urn:schemas-microsoft-com:vml" xmlns:wp14="http://schemas.microsoft.com/office/word/2010/wordprocessingDrawing" xmlns:wp="http://schemas.openxmlformats.org/drawingml/2006/wordprocessingDrawing" xmlns:w10="urn:schemas-microsoft-com:office:word" xmlns:w="http://schemas.openxmlformats.org/wordprocessingml/2006/main" xmlns:w14="http://schemas.microsoft.com/office/word/2010/wordml" xmlns:w15="http://schemas.microsoft.com/office/word/2012/wordml" xmlns:w16se="http://schemas.microsoft.com/office/word/2015/wordml/symex" xmlns:wpg="http://schemas.microsoft.com/office/word/2010/wordprocessingGroup" xmlns:wpi="http://schemas.microsoft.com/office/word/2010/wordprocessingInk" xmlns:wne="http://schemas.microsoft.com/office/word/2006/wordml" xmlns:wps="http://schemas.microsoft.com/office/word/2010/wordprocessingShape" mc:Ignorable="w14 w15 w16se wp14">
+<w:hdr xmlns:wpc="http://schemas.microsoft.com/office/word/2010/wordprocessingCanvas" xmlns:cx="http://schemas.microsoft.com/office/drawing/2014/chartex" xmlns:cx1="http://schemas.microsoft.com/office/drawing/2015/9/8/chartex" xmlns:cx2="http://schemas.microsoft.com/office/drawing/2015/10/21/chartex" xmlns:cx3="http://schemas.microsoft.com/office/drawing/2016/5/9/chartex" xmlns:cx4="http://schemas.microsoft.com/office/drawing/2016/5/10/chartex" xmlns:cx5="http://schemas.microsoft.com/office/drawing/2016/5/11/chartex" xmlns:cx6="http://schemas.microsoft.com/office/drawing/2016/5/12/chartex" xmlns:cx7="http://schemas.microsoft.com/office/drawing/2016/5/13/chartex" xmlns:cx8="http://schemas.microsoft.com/office/drawing/2016/5/14/chartex" xmlns:mc="http://schemas.openxmlformats.org/markup-compatibility/2006" xmlns:aink="http://schemas.microsoft.com/office/drawing/2016/ink" xmlns:am3d="http://schemas.microsoft.com/office/drawing/2017/model3d" xmlns:o="urn:schemas-microsoft-com:office:office" xmlns:oel="http://schemas.microsoft.com/office/2019/extlst" xmlns:r="http://schemas.openxmlformats.org/officeDocument/2006/relationships" xmlns:m="http://schemas.openxmlformats.org/officeDocument/2006/math" xmlns:v="urn:schemas-microsoft-com:vml" xmlns:wp14="http://schemas.microsoft.com/office/word/2010/wordprocessingDrawing" xmlns:wp="http://schemas.openxmlformats.org/drawingml/2006/wordprocessingDrawing" xmlns:w10="urn:schemas-microsoft-com:office:word" xmlns:w="http://schemas.openxmlformats.org/wordprocessingml/2006/main" xmlns:w14="http://schemas.microsoft.com/office/word/2010/wordml" xmlns:w15="http://schemas.microsoft.com/office/word/2012/wordml" xmlns:w16cex="http://schemas.microsoft.com/office/word/2018/wordml/cex" xmlns:w16cid="http://schemas.microsoft.com/office/word/2016/wordml/cid" xmlns:w16="http://schemas.microsoft.com/office/word/2018/wordml" xmlns:w16du="http://schemas.microsoft.com/office/word/2023/wordml/word16du" xmlns:w16sdtdh="http://schemas.microsoft.com/office/word/2020/wordml/sdtdatahash" xmlns:w16se="http://schemas.microsoft.com/office/word/2015/wordml/symex" xmlns:wpg="http://schemas.microsoft.com/office/word/2010/wordprocessingGroup" xmlns:wpi="http://schemas.microsoft.com/office/word/2010/wordprocessingInk" xmlns:wne="http://schemas.microsoft.com/office/word/2006/wordml" xmlns:wps="http://schemas.microsoft.com/office/word/2010/wordprocessingShape" mc:Ignorable="w14 w15 w16se w16cid w16 w16cex w16sdtdh wp14">
   <w:p>
     <w:pPr>
       <w:pBdr>
@@ -2108,7 +2656,7 @@
 </file>
 
 <file path=word/numbering.xml><?xml version="1.0" encoding="utf-8"?>
-<w:numbering xmlns:wpc="http://schemas.microsoft.com/office/word/2010/wordprocessingCanvas" xmlns:cx="http://schemas.microsoft.com/office/drawing/2014/chartex" xmlns:cx1="http://schemas.microsoft.com/office/drawing/2015/9/8/chartex" xmlns:mc="http://schemas.openxmlformats.org/markup-compatibility/2006" xmlns:o="urn:schemas-microsoft-com:office:office" xmlns:r="http://schemas.openxmlformats.org/officeDocument/2006/relationships" xmlns:m="http://schemas.openxmlformats.org/officeDocument/2006/math" xmlns:v="urn:schemas-microsoft-com:vml" xmlns:wp14="http://schemas.microsoft.com/office/word/2010/wordprocessingDrawing" xmlns:wp="http://schemas.openxmlformats.org/drawingml/2006/wordprocessingDrawing" xmlns:w10="urn:schemas-microsoft-com:office:word" xmlns:w="http://schemas.openxmlformats.org/wordprocessingml/2006/main" xmlns:w14="http://schemas.microsoft.com/office/word/2010/wordml" xmlns:w15="http://schemas.microsoft.com/office/word/2012/wordml" xmlns:w16se="http://schemas.microsoft.com/office/word/2015/wordml/symex" xmlns:wpg="http://schemas.microsoft.com/office/word/2010/wordprocessingGroup" xmlns:wpi="http://schemas.microsoft.com/office/word/2010/wordprocessingInk" xmlns:wne="http://schemas.microsoft.com/office/word/2006/wordml" xmlns:wps="http://schemas.microsoft.com/office/word/2010/wordprocessingShape" mc:Ignorable="w14 w15 w16se wp14">
+<w:numbering xmlns:wpc="http://schemas.microsoft.com/office/word/2010/wordprocessingCanvas" xmlns:cx="http://schemas.microsoft.com/office/drawing/2014/chartex" xmlns:cx1="http://schemas.microsoft.com/office/drawing/2015/9/8/chartex" xmlns:cx2="http://schemas.microsoft.com/office/drawing/2015/10/21/chartex" xmlns:cx3="http://schemas.microsoft.com/office/drawing/2016/5/9/chartex" xmlns:cx4="http://schemas.microsoft.com/office/drawing/2016/5/10/chartex" xmlns:cx5="http://schemas.microsoft.com/office/drawing/2016/5/11/chartex" xmlns:cx6="http://schemas.microsoft.com/office/drawing/2016/5/12/chartex" xmlns:cx7="http://schemas.microsoft.com/office/drawing/2016/5/13/chartex" xmlns:cx8="http://schemas.microsoft.com/office/drawing/2016/5/14/chartex" xmlns:mc="http://schemas.openxmlformats.org/markup-compatibility/2006" xmlns:aink="http://schemas.microsoft.com/office/drawing/2016/ink" xmlns:am3d="http://schemas.microsoft.com/office/drawing/2017/model3d" xmlns:o="urn:schemas-microsoft-com:office:office" xmlns:oel="http://schemas.microsoft.com/office/2019/extlst" xmlns:r="http://schemas.openxmlformats.org/officeDocument/2006/relationships" xmlns:m="http://schemas.openxmlformats.org/officeDocument/2006/math" xmlns:v="urn:schemas-microsoft-com:vml" xmlns:wp14="http://schemas.microsoft.com/office/word/2010/wordprocessingDrawing" xmlns:wp="http://schemas.openxmlformats.org/drawingml/2006/wordprocessingDrawing" xmlns:w10="urn:schemas-microsoft-com:office:word" xmlns:w="http://schemas.openxmlformats.org/wordprocessingml/2006/main" xmlns:w14="http://schemas.microsoft.com/office/word/2010/wordml" xmlns:w15="http://schemas.microsoft.com/office/word/2012/wordml" xmlns:w16cex="http://schemas.microsoft.com/office/word/2018/wordml/cex" xmlns:w16cid="http://schemas.microsoft.com/office/word/2016/wordml/cid" xmlns:w16="http://schemas.microsoft.com/office/word/2018/wordml" xmlns:w16du="http://schemas.microsoft.com/office/word/2023/wordml/word16du" xmlns:w16sdtdh="http://schemas.microsoft.com/office/word/2020/wordml/sdtdatahash" xmlns:w16se="http://schemas.microsoft.com/office/word/2015/wordml/symex" xmlns:wpg="http://schemas.microsoft.com/office/word/2010/wordprocessingGroup" xmlns:wpi="http://schemas.microsoft.com/office/word/2010/wordprocessingInk" xmlns:wne="http://schemas.microsoft.com/office/word/2006/wordml" xmlns:wps="http://schemas.microsoft.com/office/word/2010/wordprocessingShape" mc:Ignorable="w14 w15 w16se w16cid w16 w16cex w16sdtdh wp14">
   <w:abstractNum w:abstractNumId="0" w15:restartNumberingAfterBreak="0">
     <w:nsid w:val="59640E85"/>
     <w:multiLevelType w:val="multilevel"/>
@@ -2195,14 +2743,14 @@
       </w:pPr>
     </w:lvl>
   </w:abstractNum>
-  <w:num w:numId="1">
+  <w:num w:numId="1" w16cid:durableId="1950621953">
     <w:abstractNumId w:val="0"/>
   </w:num>
 </w:numbering>
 </file>
 
 <file path=word/styles.xml><?xml version="1.0" encoding="utf-8"?>
-<w:styles xmlns:mc="http://schemas.openxmlformats.org/markup-compatibility/2006" xmlns:r="http://schemas.openxmlformats.org/officeDocument/2006/relationships" xmlns:w="http://schemas.openxmlformats.org/wordprocessingml/2006/main" xmlns:w14="http://schemas.microsoft.com/office/word/2010/wordml" xmlns:w15="http://schemas.microsoft.com/office/word/2012/wordml" xmlns:w16se="http://schemas.microsoft.com/office/word/2015/wordml/symex" mc:Ignorable="w14 w15 w16se">
+<w:styles xmlns:mc="http://schemas.openxmlformats.org/markup-compatibility/2006" xmlns:r="http://schemas.openxmlformats.org/officeDocument/2006/relationships" xmlns:w="http://schemas.openxmlformats.org/wordprocessingml/2006/main" xmlns:w14="http://schemas.microsoft.com/office/word/2010/wordml" xmlns:w15="http://schemas.microsoft.com/office/word/2012/wordml" xmlns:w16cex="http://schemas.microsoft.com/office/word/2018/wordml/cex" xmlns:w16cid="http://schemas.microsoft.com/office/word/2016/wordml/cid" xmlns:w16="http://schemas.microsoft.com/office/word/2018/wordml" xmlns:w16sdtdh="http://schemas.microsoft.com/office/word/2020/wordml/sdtdatahash" xmlns:w16se="http://schemas.microsoft.com/office/word/2015/wordml/symex" mc:Ignorable="w14 w15 w16se w16cid w16 w16cex w16sdtdh">
   <w:docDefaults>
     <w:rPrDefault>
       <w:rPr>
@@ -2218,7 +2766,7 @@
       </w:pPr>
     </w:pPrDefault>
   </w:docDefaults>
-  <w:latentStyles w:defLockedState="0" w:defUIPriority="99" w:defSemiHidden="0" w:defUnhideWhenUsed="0" w:defQFormat="0" w:count="371">
+  <w:latentStyles w:defLockedState="0" w:defUIPriority="99" w:defSemiHidden="0" w:defUnhideWhenUsed="0" w:defQFormat="0" w:count="376">
     <w:lsdException w:name="Normal" w:uiPriority="0" w:qFormat="1"/>
     <w:lsdException w:name="heading 1" w:uiPriority="9" w:qFormat="1"/>
     <w:lsdException w:name="heading 2" w:semiHidden="1" w:uiPriority="9" w:unhideWhenUsed="1" w:qFormat="1"/>
@@ -2324,7 +2872,6 @@
     <w:lsdException w:name="HTML Sample" w:semiHidden="1" w:unhideWhenUsed="1"/>
     <w:lsdException w:name="HTML Typewriter" w:semiHidden="1" w:unhideWhenUsed="1"/>
     <w:lsdException w:name="HTML Variable" w:semiHidden="1" w:unhideWhenUsed="1"/>
-    <w:lsdException w:name="Normal Table" w:semiHidden="1" w:unhideWhenUsed="1"/>
     <w:lsdException w:name="annotation subject" w:semiHidden="1" w:unhideWhenUsed="1"/>
     <w:lsdException w:name="No List" w:semiHidden="1" w:unhideWhenUsed="1"/>
     <w:lsdException w:name="Outline List 1" w:semiHidden="1" w:unhideWhenUsed="1"/>
@@ -2367,11 +2914,8 @@
     <w:lsdException w:name="Table Contemporary" w:semiHidden="1" w:unhideWhenUsed="1"/>
     <w:lsdException w:name="Table Elegant" w:semiHidden="1" w:unhideWhenUsed="1"/>
     <w:lsdException w:name="Table Professional" w:semiHidden="1" w:unhideWhenUsed="1"/>
-    <w:lsdException w:name="Table Subtle 1" w:semiHidden="1" w:unhideWhenUsed="1"/>
     <w:lsdException w:name="Table Subtle 2" w:semiHidden="1" w:unhideWhenUsed="1"/>
     <w:lsdException w:name="Table Web 1" w:semiHidden="1" w:unhideWhenUsed="1"/>
-    <w:lsdException w:name="Table Web 2" w:semiHidden="1" w:unhideWhenUsed="1"/>
-    <w:lsdException w:name="Table Web 3" w:semiHidden="1" w:unhideWhenUsed="1"/>
     <w:lsdException w:name="Balloon Text" w:semiHidden="1" w:unhideWhenUsed="1"/>
     <w:lsdException w:name="Table Grid" w:uiPriority="39"/>
     <w:lsdException w:name="Table Theme" w:semiHidden="1" w:unhideWhenUsed="1"/>
@@ -2590,6 +3134,11 @@
     <w:lsdException w:name="List Table 5 Dark Accent 6" w:uiPriority="50"/>
     <w:lsdException w:name="List Table 6 Colorful Accent 6" w:uiPriority="51"/>
     <w:lsdException w:name="List Table 7 Colorful Accent 6" w:uiPriority="52"/>
+    <w:lsdException w:name="Mention" w:semiHidden="1" w:unhideWhenUsed="1"/>
+    <w:lsdException w:name="Smart Hyperlink" w:semiHidden="1" w:unhideWhenUsed="1"/>
+    <w:lsdException w:name="Hashtag" w:semiHidden="1" w:unhideWhenUsed="1"/>
+    <w:lsdException w:name="Unresolved Mention" w:semiHidden="1" w:unhideWhenUsed="1"/>
+    <w:lsdException w:name="Smart Link" w:semiHidden="1" w:unhideWhenUsed="1"/>
   </w:latentStyles>
   <w:style w:type="paragraph" w:default="1" w:styleId="Normal">
     <w:name w:val="Normal"/>

</xml_diff>